<commit_message>
added more git commands to command file
</commit_message>
<xml_diff>
--- a/Git Commands.docx
+++ b/Git Commands.docx
@@ -2,10 +2,7 @@
 <file path=word/document.xml><?xml version="1.0" encoding="utf-8"?>
 <w:document xmlns:wpc="http://schemas.microsoft.com/office/word/2010/wordprocessingCanvas" xmlns:mc="http://schemas.openxmlformats.org/markup-compatibility/2006" xmlns:o="urn:schemas-microsoft-com:office:office" xmlns:r="http://schemas.openxmlformats.org/officeDocument/2006/relationships" xmlns:m="http://schemas.openxmlformats.org/officeDocument/2006/math" xmlns:v="urn:schemas-microsoft-com:vml" xmlns:wp14="http://schemas.microsoft.com/office/word/2010/wordprocessingDrawing" xmlns:wp="http://schemas.openxmlformats.org/drawingml/2006/wordprocessingDrawing" xmlns:w10="urn:schemas-microsoft-com:office:word" xmlns:w="http://schemas.openxmlformats.org/wordprocessingml/2006/main" xmlns:w14="http://schemas.microsoft.com/office/word/2010/wordml" xmlns:w15="http://schemas.microsoft.com/office/word/2012/wordml" xmlns:wpg="http://schemas.microsoft.com/office/word/2010/wordprocessingGroup" xmlns:wpi="http://schemas.microsoft.com/office/word/2010/wordprocessingInk" xmlns:wne="http://schemas.microsoft.com/office/word/2006/wordml" xmlns:wps="http://schemas.microsoft.com/office/word/2010/wordprocessingShape" mc:Ignorable="w14 w15 wp14">
   <w:body>
-    <w:p>
-      <w:bookmarkStart w:id="0" w:name="_GoBack"/>
-      <w:bookmarkEnd w:id="0"/>
-    </w:p>
+    <w:p/>
     <w:p>
       <w:pPr>
         <w:tabs>
@@ -90,6 +87,16 @@
                 <w:tab w:val="left" w:pos="1410"/>
               </w:tabs>
             </w:pPr>
+            <w:r>
+              <w:t>Allow Git to track any new files, and acknowledge changes to current in the repository</w:t>
+            </w:r>
+          </w:p>
+          <w:p>
+            <w:pPr>
+              <w:tabs>
+                <w:tab w:val="left" w:pos="1410"/>
+              </w:tabs>
+            </w:pPr>
           </w:p>
         </w:tc>
       </w:tr>
@@ -100,27 +107,23 @@
           </w:tcPr>
           <w:p>
             <w:r>
-              <w:t>git checkout &lt;branch to switch to&gt;</w:t>
-            </w:r>
-          </w:p>
-          <w:p>
-            <w:pPr>
-              <w:tabs>
-                <w:tab w:val="left" w:pos="1410"/>
-              </w:tabs>
-            </w:pPr>
-          </w:p>
-        </w:tc>
-        <w:tc>
-          <w:tcPr>
-            <w:tcW w:w="4675" w:type="dxa"/>
-          </w:tcPr>
-          <w:p>
-            <w:pPr>
-              <w:tabs>
-                <w:tab w:val="left" w:pos="1410"/>
-              </w:tabs>
-            </w:pPr>
+              <w:t>git branch –d &lt;branch name&gt;</w:t>
+            </w:r>
+          </w:p>
+        </w:tc>
+        <w:tc>
+          <w:tcPr>
+            <w:tcW w:w="4675" w:type="dxa"/>
+          </w:tcPr>
+          <w:p>
+            <w:pPr>
+              <w:tabs>
+                <w:tab w:val="left" w:pos="1410"/>
+              </w:tabs>
+            </w:pPr>
+            <w:r>
+              <w:t>Deletes a local branch and will warn you if the branch is not merged.</w:t>
+            </w:r>
           </w:p>
         </w:tc>
       </w:tr>
@@ -131,27 +134,23 @@
           </w:tcPr>
           <w:p>
             <w:r>
-              <w:t>git checkout –b &lt;new branch name&gt;</w:t>
-            </w:r>
-          </w:p>
-          <w:p>
-            <w:pPr>
-              <w:tabs>
-                <w:tab w:val="left" w:pos="1410"/>
-              </w:tabs>
-            </w:pPr>
-          </w:p>
-        </w:tc>
-        <w:tc>
-          <w:tcPr>
-            <w:tcW w:w="4675" w:type="dxa"/>
-          </w:tcPr>
-          <w:p>
-            <w:pPr>
-              <w:tabs>
-                <w:tab w:val="left" w:pos="1410"/>
-              </w:tabs>
-            </w:pPr>
+              <w:t>git branch –D &lt;branch name&gt;</w:t>
+            </w:r>
+          </w:p>
+        </w:tc>
+        <w:tc>
+          <w:tcPr>
+            <w:tcW w:w="4675" w:type="dxa"/>
+          </w:tcPr>
+          <w:p>
+            <w:pPr>
+              <w:tabs>
+                <w:tab w:val="left" w:pos="1410"/>
+              </w:tabs>
+            </w:pPr>
+            <w:r>
+              <w:t>Forces a local branch to be deleted and will not warn you if the branch is not merged.</w:t>
+            </w:r>
           </w:p>
         </w:tc>
       </w:tr>
@@ -162,27 +161,30 @@
           </w:tcPr>
           <w:p>
             <w:r>
-              <w:t>git commit –m “your commit message here”</w:t>
-            </w:r>
-          </w:p>
-          <w:p>
-            <w:pPr>
-              <w:tabs>
-                <w:tab w:val="left" w:pos="1410"/>
-              </w:tabs>
-            </w:pPr>
-          </w:p>
-        </w:tc>
-        <w:tc>
-          <w:tcPr>
-            <w:tcW w:w="4675" w:type="dxa"/>
-          </w:tcPr>
-          <w:p>
-            <w:pPr>
-              <w:tabs>
-                <w:tab w:val="left" w:pos="1410"/>
-              </w:tabs>
-            </w:pPr>
+              <w:t>git checkout &lt;branch to switch to&gt;</w:t>
+            </w:r>
+          </w:p>
+          <w:p>
+            <w:pPr>
+              <w:tabs>
+                <w:tab w:val="left" w:pos="1410"/>
+              </w:tabs>
+            </w:pPr>
+          </w:p>
+        </w:tc>
+        <w:tc>
+          <w:tcPr>
+            <w:tcW w:w="4675" w:type="dxa"/>
+          </w:tcPr>
+          <w:p>
+            <w:pPr>
+              <w:tabs>
+                <w:tab w:val="left" w:pos="1410"/>
+              </w:tabs>
+            </w:pPr>
+            <w:r>
+              <w:t>Switch to another branch</w:t>
+            </w:r>
           </w:p>
         </w:tc>
       </w:tr>
@@ -193,27 +195,30 @@
           </w:tcPr>
           <w:p>
             <w:r>
-              <w:t>git fetch</w:t>
-            </w:r>
-          </w:p>
-          <w:p>
-            <w:pPr>
-              <w:tabs>
-                <w:tab w:val="left" w:pos="1410"/>
-              </w:tabs>
-            </w:pPr>
-          </w:p>
-        </w:tc>
-        <w:tc>
-          <w:tcPr>
-            <w:tcW w:w="4675" w:type="dxa"/>
-          </w:tcPr>
-          <w:p>
-            <w:pPr>
-              <w:tabs>
-                <w:tab w:val="left" w:pos="1410"/>
-              </w:tabs>
-            </w:pPr>
+              <w:t>git checkout –b &lt;new branch name&gt;</w:t>
+            </w:r>
+          </w:p>
+          <w:p>
+            <w:pPr>
+              <w:tabs>
+                <w:tab w:val="left" w:pos="1410"/>
+              </w:tabs>
+            </w:pPr>
+          </w:p>
+        </w:tc>
+        <w:tc>
+          <w:tcPr>
+            <w:tcW w:w="4675" w:type="dxa"/>
+          </w:tcPr>
+          <w:p>
+            <w:pPr>
+              <w:tabs>
+                <w:tab w:val="left" w:pos="1410"/>
+              </w:tabs>
+            </w:pPr>
+            <w:r>
+              <w:t>Create a new branch and switch to it</w:t>
+            </w:r>
           </w:p>
         </w:tc>
       </w:tr>
@@ -224,27 +229,30 @@
           </w:tcPr>
           <w:p>
             <w:r>
-              <w:t>git merge &lt;branch to merge in&gt;</w:t>
-            </w:r>
-          </w:p>
-          <w:p>
-            <w:pPr>
-              <w:tabs>
-                <w:tab w:val="left" w:pos="1410"/>
-              </w:tabs>
-            </w:pPr>
-          </w:p>
-        </w:tc>
-        <w:tc>
-          <w:tcPr>
-            <w:tcW w:w="4675" w:type="dxa"/>
-          </w:tcPr>
-          <w:p>
-            <w:pPr>
-              <w:tabs>
-                <w:tab w:val="left" w:pos="1410"/>
-              </w:tabs>
-            </w:pPr>
+              <w:t>git commit –m “your commit message here”</w:t>
+            </w:r>
+          </w:p>
+          <w:p>
+            <w:pPr>
+              <w:tabs>
+                <w:tab w:val="left" w:pos="1410"/>
+              </w:tabs>
+            </w:pPr>
+          </w:p>
+        </w:tc>
+        <w:tc>
+          <w:tcPr>
+            <w:tcW w:w="4675" w:type="dxa"/>
+          </w:tcPr>
+          <w:p>
+            <w:pPr>
+              <w:tabs>
+                <w:tab w:val="left" w:pos="1410"/>
+              </w:tabs>
+            </w:pPr>
+            <w:r>
+              <w:t>Creates a save point with a unique number and message to help identify what changes were made in the commit</w:t>
+            </w:r>
           </w:p>
         </w:tc>
       </w:tr>
@@ -255,27 +263,30 @@
           </w:tcPr>
           <w:p>
             <w:r>
-              <w:t>git pull</w:t>
-            </w:r>
-          </w:p>
-          <w:p>
-            <w:pPr>
-              <w:tabs>
-                <w:tab w:val="left" w:pos="1410"/>
-              </w:tabs>
-            </w:pPr>
-          </w:p>
-        </w:tc>
-        <w:tc>
-          <w:tcPr>
-            <w:tcW w:w="4675" w:type="dxa"/>
-          </w:tcPr>
-          <w:p>
-            <w:pPr>
-              <w:tabs>
-                <w:tab w:val="left" w:pos="1410"/>
-              </w:tabs>
-            </w:pPr>
+              <w:t>git fetch</w:t>
+            </w:r>
+          </w:p>
+          <w:p>
+            <w:pPr>
+              <w:tabs>
+                <w:tab w:val="left" w:pos="1410"/>
+              </w:tabs>
+            </w:pPr>
+          </w:p>
+        </w:tc>
+        <w:tc>
+          <w:tcPr>
+            <w:tcW w:w="4675" w:type="dxa"/>
+          </w:tcPr>
+          <w:p>
+            <w:pPr>
+              <w:tabs>
+                <w:tab w:val="left" w:pos="1410"/>
+              </w:tabs>
+            </w:pPr>
+            <w:r>
+              <w:t>Retrieves updates from the remote repository, but does not merge them with your local branches.</w:t>
+            </w:r>
           </w:p>
         </w:tc>
       </w:tr>
@@ -286,27 +297,30 @@
           </w:tcPr>
           <w:p>
             <w:r>
-              <w:t>git push</w:t>
-            </w:r>
-          </w:p>
-          <w:p>
-            <w:pPr>
-              <w:tabs>
-                <w:tab w:val="left" w:pos="1410"/>
-              </w:tabs>
-            </w:pPr>
-          </w:p>
-        </w:tc>
-        <w:tc>
-          <w:tcPr>
-            <w:tcW w:w="4675" w:type="dxa"/>
-          </w:tcPr>
-          <w:p>
-            <w:pPr>
-              <w:tabs>
-                <w:tab w:val="left" w:pos="1410"/>
-              </w:tabs>
-            </w:pPr>
+              <w:t>git merge &lt;branch to merge in&gt;</w:t>
+            </w:r>
+          </w:p>
+          <w:p>
+            <w:pPr>
+              <w:tabs>
+                <w:tab w:val="left" w:pos="1410"/>
+              </w:tabs>
+            </w:pPr>
+          </w:p>
+        </w:tc>
+        <w:tc>
+          <w:tcPr>
+            <w:tcW w:w="4675" w:type="dxa"/>
+          </w:tcPr>
+          <w:p>
+            <w:pPr>
+              <w:tabs>
+                <w:tab w:val="left" w:pos="1410"/>
+              </w:tabs>
+            </w:pPr>
+            <w:r>
+              <w:t xml:space="preserve">Combines the files into two branches. The merge will occur from the branch you name into the branch you are currently on. </w:t>
+            </w:r>
           </w:p>
         </w:tc>
       </w:tr>
@@ -317,27 +331,30 @@
           </w:tcPr>
           <w:p>
             <w:r>
-              <w:t>git push –delete &lt;branch name&gt;</w:t>
-            </w:r>
-          </w:p>
-          <w:p>
-            <w:pPr>
-              <w:tabs>
-                <w:tab w:val="left" w:pos="1410"/>
-              </w:tabs>
-            </w:pPr>
-          </w:p>
-        </w:tc>
-        <w:tc>
-          <w:tcPr>
-            <w:tcW w:w="4675" w:type="dxa"/>
-          </w:tcPr>
-          <w:p>
-            <w:pPr>
-              <w:tabs>
-                <w:tab w:val="left" w:pos="1410"/>
-              </w:tabs>
-            </w:pPr>
+              <w:t>git pull</w:t>
+            </w:r>
+          </w:p>
+          <w:p>
+            <w:pPr>
+              <w:tabs>
+                <w:tab w:val="left" w:pos="1410"/>
+              </w:tabs>
+            </w:pPr>
+          </w:p>
+        </w:tc>
+        <w:tc>
+          <w:tcPr>
+            <w:tcW w:w="4675" w:type="dxa"/>
+          </w:tcPr>
+          <w:p>
+            <w:pPr>
+              <w:tabs>
+                <w:tab w:val="left" w:pos="1410"/>
+              </w:tabs>
+            </w:pPr>
+            <w:r>
+              <w:t xml:space="preserve">The combination of git fetch and git merge. Pull brings down any code from the remote repository and merges it with your local branches. </w:t>
+            </w:r>
           </w:p>
         </w:tc>
       </w:tr>
@@ -348,27 +365,30 @@
           </w:tcPr>
           <w:p>
             <w:r>
-              <w:t>git push –set-upstream origin &lt;branch name&gt;</w:t>
-            </w:r>
-          </w:p>
-          <w:p>
-            <w:pPr>
-              <w:tabs>
-                <w:tab w:val="left" w:pos="1410"/>
-              </w:tabs>
-            </w:pPr>
-          </w:p>
-        </w:tc>
-        <w:tc>
-          <w:tcPr>
-            <w:tcW w:w="4675" w:type="dxa"/>
-          </w:tcPr>
-          <w:p>
-            <w:pPr>
-              <w:tabs>
-                <w:tab w:val="left" w:pos="1410"/>
-              </w:tabs>
-            </w:pPr>
+              <w:t>git push</w:t>
+            </w:r>
+          </w:p>
+          <w:p>
+            <w:pPr>
+              <w:tabs>
+                <w:tab w:val="left" w:pos="1410"/>
+              </w:tabs>
+            </w:pPr>
+          </w:p>
+        </w:tc>
+        <w:tc>
+          <w:tcPr>
+            <w:tcW w:w="4675" w:type="dxa"/>
+          </w:tcPr>
+          <w:p>
+            <w:pPr>
+              <w:tabs>
+                <w:tab w:val="left" w:pos="1410"/>
+              </w:tabs>
+            </w:pPr>
+            <w:r>
+              <w:t xml:space="preserve">Sends your current commits to the remote repository. </w:t>
+            </w:r>
           </w:p>
         </w:tc>
       </w:tr>
@@ -378,26 +398,31 @@
             <w:tcW w:w="4675" w:type="dxa"/>
           </w:tcPr>
           <w:p>
-            <w:pPr>
-              <w:tabs>
-                <w:tab w:val="left" w:pos="1410"/>
-              </w:tabs>
-            </w:pPr>
-            <w:r>
-              <w:t>git stash</w:t>
-            </w:r>
-          </w:p>
-        </w:tc>
-        <w:tc>
-          <w:tcPr>
-            <w:tcW w:w="4675" w:type="dxa"/>
-          </w:tcPr>
-          <w:p>
-            <w:pPr>
-              <w:tabs>
-                <w:tab w:val="left" w:pos="1410"/>
-              </w:tabs>
-            </w:pPr>
+            <w:r>
+              <w:t>git push –delete &lt;branch name&gt;</w:t>
+            </w:r>
+          </w:p>
+          <w:p>
+            <w:pPr>
+              <w:tabs>
+                <w:tab w:val="left" w:pos="1410"/>
+              </w:tabs>
+            </w:pPr>
+          </w:p>
+        </w:tc>
+        <w:tc>
+          <w:tcPr>
+            <w:tcW w:w="4675" w:type="dxa"/>
+          </w:tcPr>
+          <w:p>
+            <w:pPr>
+              <w:tabs>
+                <w:tab w:val="left" w:pos="1410"/>
+              </w:tabs>
+            </w:pPr>
+            <w:r>
+              <w:t>Removes a remote branch from the repository</w:t>
+            </w:r>
           </w:p>
         </w:tc>
       </w:tr>
@@ -407,30 +432,38 @@
             <w:tcW w:w="4675" w:type="dxa"/>
           </w:tcPr>
           <w:p>
-            <w:pPr>
-              <w:tabs>
-                <w:tab w:val="left" w:pos="1410"/>
-              </w:tabs>
-            </w:pPr>
-            <w:r>
-              <w:t>git stash pop</w:t>
-            </w:r>
-          </w:p>
-        </w:tc>
-        <w:tc>
-          <w:tcPr>
-            <w:tcW w:w="4675" w:type="dxa"/>
-          </w:tcPr>
-          <w:p>
-            <w:pPr>
-              <w:tabs>
-                <w:tab w:val="left" w:pos="1410"/>
-              </w:tabs>
-            </w:pPr>
+            <w:r>
+              <w:t>git push –set-upstream origin &lt;branch name&gt;</w:t>
+            </w:r>
+          </w:p>
+          <w:p>
+            <w:pPr>
+              <w:tabs>
+                <w:tab w:val="left" w:pos="1410"/>
+              </w:tabs>
+            </w:pPr>
+          </w:p>
+        </w:tc>
+        <w:tc>
+          <w:tcPr>
+            <w:tcW w:w="4675" w:type="dxa"/>
+          </w:tcPr>
+          <w:p>
+            <w:pPr>
+              <w:tabs>
+                <w:tab w:val="left" w:pos="1410"/>
+              </w:tabs>
+            </w:pPr>
+            <w:r>
+              <w:t>Pushes a newly created branch to the remote repository.</w:t>
+            </w:r>
           </w:p>
         </w:tc>
       </w:tr>
       <w:tr>
+        <w:trPr>
+          <w:trHeight w:val="1160"/>
+        </w:trPr>
         <w:tc>
           <w:tcPr>
             <w:tcW w:w="4675" w:type="dxa"/>
@@ -452,6 +485,22 @@
           <w:tcPr>
             <w:tcW w:w="4675" w:type="dxa"/>
           </w:tcPr>
+          <w:p>
+            <w:pPr>
+              <w:tabs>
+                <w:tab w:val="left" w:pos="1410"/>
+              </w:tabs>
+            </w:pPr>
+            <w:r>
+              <w:t xml:space="preserve">This is a basic command where the shell will tell you the current state of your </w:t>
+            </w:r>
+            <w:r>
+              <w:t>local repository. As a part of G</w:t>
+            </w:r>
+            <w:r>
+              <w:t>it workflow, this should be frequently used before other commands.</w:t>
+            </w:r>
+          </w:p>
           <w:p>
             <w:pPr>
               <w:tabs>
@@ -468,6 +517,8 @@
           <w:tab w:val="left" w:pos="1410"/>
         </w:tabs>
       </w:pPr>
+      <w:bookmarkStart w:id="0" w:name="_GoBack"/>
+      <w:bookmarkEnd w:id="0"/>
     </w:p>
     <w:sectPr>
       <w:pgSz w:w="12240" w:h="15840"/>
@@ -482,6 +533,146 @@
 <file path=word/numbering.xml><?xml version="1.0" encoding="utf-8"?>
 <w:numbering xmlns:wpc="http://schemas.microsoft.com/office/word/2010/wordprocessingCanvas" xmlns:mc="http://schemas.openxmlformats.org/markup-compatibility/2006" xmlns:o="urn:schemas-microsoft-com:office:office" xmlns:r="http://schemas.openxmlformats.org/officeDocument/2006/relationships" xmlns:m="http://schemas.openxmlformats.org/officeDocument/2006/math" xmlns:v="urn:schemas-microsoft-com:vml" xmlns:wp14="http://schemas.microsoft.com/office/word/2010/wordprocessingDrawing" xmlns:wp="http://schemas.openxmlformats.org/drawingml/2006/wordprocessingDrawing" xmlns:w10="urn:schemas-microsoft-com:office:word" xmlns:w="http://schemas.openxmlformats.org/wordprocessingml/2006/main" xmlns:w14="http://schemas.microsoft.com/office/word/2010/wordml" xmlns:w15="http://schemas.microsoft.com/office/word/2012/wordml" xmlns:wpg="http://schemas.microsoft.com/office/word/2010/wordprocessingGroup" xmlns:wpi="http://schemas.microsoft.com/office/word/2010/wordprocessingInk" xmlns:wne="http://schemas.microsoft.com/office/word/2006/wordml" xmlns:wps="http://schemas.microsoft.com/office/word/2010/wordprocessingShape" mc:Ignorable="w14 w15 wp14">
   <w:abstractNum w:abstractNumId="0" w15:restartNumberingAfterBreak="0">
+    <w:nsid w:val="12BF5311"/>
+    <w:multiLevelType w:val="hybridMultilevel"/>
+    <w:tmpl w:val="19DC518C"/>
+    <w:lvl w:ilvl="0" w:tplc="C31C97A2">
+      <w:start w:val="1"/>
+      <w:numFmt w:val="bullet"/>
+      <w:lvlText w:val=""/>
+      <w:lvlJc w:val="left"/>
+      <w:pPr>
+        <w:tabs>
+          <w:tab w:val="num" w:pos="720"/>
+        </w:tabs>
+        <w:ind w:left="720" w:hanging="360"/>
+      </w:pPr>
+      <w:rPr>
+        <w:rFonts w:ascii="Wingdings 3" w:hAnsi="Wingdings 3" w:hint="default"/>
+      </w:rPr>
+    </w:lvl>
+    <w:lvl w:ilvl="1" w:tplc="AF96ADCC">
+      <w:start w:val="1"/>
+      <w:numFmt w:val="bullet"/>
+      <w:lvlText w:val=""/>
+      <w:lvlJc w:val="left"/>
+      <w:pPr>
+        <w:tabs>
+          <w:tab w:val="num" w:pos="1440"/>
+        </w:tabs>
+        <w:ind w:left="1440" w:hanging="360"/>
+      </w:pPr>
+      <w:rPr>
+        <w:rFonts w:ascii="Wingdings 3" w:hAnsi="Wingdings 3" w:hint="default"/>
+      </w:rPr>
+    </w:lvl>
+    <w:lvl w:ilvl="2" w:tplc="F64E928C" w:tentative="1">
+      <w:start w:val="1"/>
+      <w:numFmt w:val="bullet"/>
+      <w:lvlText w:val=""/>
+      <w:lvlJc w:val="left"/>
+      <w:pPr>
+        <w:tabs>
+          <w:tab w:val="num" w:pos="2160"/>
+        </w:tabs>
+        <w:ind w:left="2160" w:hanging="360"/>
+      </w:pPr>
+      <w:rPr>
+        <w:rFonts w:ascii="Wingdings 3" w:hAnsi="Wingdings 3" w:hint="default"/>
+      </w:rPr>
+    </w:lvl>
+    <w:lvl w:ilvl="3" w:tplc="A9687430" w:tentative="1">
+      <w:start w:val="1"/>
+      <w:numFmt w:val="bullet"/>
+      <w:lvlText w:val=""/>
+      <w:lvlJc w:val="left"/>
+      <w:pPr>
+        <w:tabs>
+          <w:tab w:val="num" w:pos="2880"/>
+        </w:tabs>
+        <w:ind w:left="2880" w:hanging="360"/>
+      </w:pPr>
+      <w:rPr>
+        <w:rFonts w:ascii="Wingdings 3" w:hAnsi="Wingdings 3" w:hint="default"/>
+      </w:rPr>
+    </w:lvl>
+    <w:lvl w:ilvl="4" w:tplc="FB00B42C" w:tentative="1">
+      <w:start w:val="1"/>
+      <w:numFmt w:val="bullet"/>
+      <w:lvlText w:val=""/>
+      <w:lvlJc w:val="left"/>
+      <w:pPr>
+        <w:tabs>
+          <w:tab w:val="num" w:pos="3600"/>
+        </w:tabs>
+        <w:ind w:left="3600" w:hanging="360"/>
+      </w:pPr>
+      <w:rPr>
+        <w:rFonts w:ascii="Wingdings 3" w:hAnsi="Wingdings 3" w:hint="default"/>
+      </w:rPr>
+    </w:lvl>
+    <w:lvl w:ilvl="5" w:tplc="A9ACC172" w:tentative="1">
+      <w:start w:val="1"/>
+      <w:numFmt w:val="bullet"/>
+      <w:lvlText w:val=""/>
+      <w:lvlJc w:val="left"/>
+      <w:pPr>
+        <w:tabs>
+          <w:tab w:val="num" w:pos="4320"/>
+        </w:tabs>
+        <w:ind w:left="4320" w:hanging="360"/>
+      </w:pPr>
+      <w:rPr>
+        <w:rFonts w:ascii="Wingdings 3" w:hAnsi="Wingdings 3" w:hint="default"/>
+      </w:rPr>
+    </w:lvl>
+    <w:lvl w:ilvl="6" w:tplc="E6CA778C" w:tentative="1">
+      <w:start w:val="1"/>
+      <w:numFmt w:val="bullet"/>
+      <w:lvlText w:val=""/>
+      <w:lvlJc w:val="left"/>
+      <w:pPr>
+        <w:tabs>
+          <w:tab w:val="num" w:pos="5040"/>
+        </w:tabs>
+        <w:ind w:left="5040" w:hanging="360"/>
+      </w:pPr>
+      <w:rPr>
+        <w:rFonts w:ascii="Wingdings 3" w:hAnsi="Wingdings 3" w:hint="default"/>
+      </w:rPr>
+    </w:lvl>
+    <w:lvl w:ilvl="7" w:tplc="9BE069F0" w:tentative="1">
+      <w:start w:val="1"/>
+      <w:numFmt w:val="bullet"/>
+      <w:lvlText w:val=""/>
+      <w:lvlJc w:val="left"/>
+      <w:pPr>
+        <w:tabs>
+          <w:tab w:val="num" w:pos="5760"/>
+        </w:tabs>
+        <w:ind w:left="5760" w:hanging="360"/>
+      </w:pPr>
+      <w:rPr>
+        <w:rFonts w:ascii="Wingdings 3" w:hAnsi="Wingdings 3" w:hint="default"/>
+      </w:rPr>
+    </w:lvl>
+    <w:lvl w:ilvl="8" w:tplc="887436D2" w:tentative="1">
+      <w:start w:val="1"/>
+      <w:numFmt w:val="bullet"/>
+      <w:lvlText w:val=""/>
+      <w:lvlJc w:val="left"/>
+      <w:pPr>
+        <w:tabs>
+          <w:tab w:val="num" w:pos="6480"/>
+        </w:tabs>
+        <w:ind w:left="6480" w:hanging="360"/>
+      </w:pPr>
+      <w:rPr>
+        <w:rFonts w:ascii="Wingdings 3" w:hAnsi="Wingdings 3" w:hint="default"/>
+      </w:rPr>
+    </w:lvl>
+  </w:abstractNum>
+  <w:abstractNum w:abstractNumId="1" w15:restartNumberingAfterBreak="0">
     <w:nsid w:val="137A5FC3"/>
     <w:multiLevelType w:val="hybridMultilevel"/>
     <w:tmpl w:val="234C8406"/>
@@ -594,8 +785,154 @@
       </w:rPr>
     </w:lvl>
   </w:abstractNum>
+  <w:abstractNum w:abstractNumId="2" w15:restartNumberingAfterBreak="0">
+    <w:nsid w:val="43BD7CD5"/>
+    <w:multiLevelType w:val="hybridMultilevel"/>
+    <w:tmpl w:val="812A8788"/>
+    <w:lvl w:ilvl="0" w:tplc="CCDE1672">
+      <w:start w:val="1"/>
+      <w:numFmt w:val="bullet"/>
+      <w:lvlText w:val=""/>
+      <w:lvlJc w:val="left"/>
+      <w:pPr>
+        <w:tabs>
+          <w:tab w:val="num" w:pos="720"/>
+        </w:tabs>
+        <w:ind w:left="720" w:hanging="360"/>
+      </w:pPr>
+      <w:rPr>
+        <w:rFonts w:ascii="Wingdings 3" w:hAnsi="Wingdings 3" w:hint="default"/>
+      </w:rPr>
+    </w:lvl>
+    <w:lvl w:ilvl="1" w:tplc="97A89B12">
+      <w:start w:val="1"/>
+      <w:numFmt w:val="bullet"/>
+      <w:lvlText w:val=""/>
+      <w:lvlJc w:val="left"/>
+      <w:pPr>
+        <w:tabs>
+          <w:tab w:val="num" w:pos="1440"/>
+        </w:tabs>
+        <w:ind w:left="1440" w:hanging="360"/>
+      </w:pPr>
+      <w:rPr>
+        <w:rFonts w:ascii="Wingdings 3" w:hAnsi="Wingdings 3" w:hint="default"/>
+      </w:rPr>
+    </w:lvl>
+    <w:lvl w:ilvl="2" w:tplc="AA18E50A" w:tentative="1">
+      <w:start w:val="1"/>
+      <w:numFmt w:val="bullet"/>
+      <w:lvlText w:val=""/>
+      <w:lvlJc w:val="left"/>
+      <w:pPr>
+        <w:tabs>
+          <w:tab w:val="num" w:pos="2160"/>
+        </w:tabs>
+        <w:ind w:left="2160" w:hanging="360"/>
+      </w:pPr>
+      <w:rPr>
+        <w:rFonts w:ascii="Wingdings 3" w:hAnsi="Wingdings 3" w:hint="default"/>
+      </w:rPr>
+    </w:lvl>
+    <w:lvl w:ilvl="3" w:tplc="345C2794" w:tentative="1">
+      <w:start w:val="1"/>
+      <w:numFmt w:val="bullet"/>
+      <w:lvlText w:val=""/>
+      <w:lvlJc w:val="left"/>
+      <w:pPr>
+        <w:tabs>
+          <w:tab w:val="num" w:pos="2880"/>
+        </w:tabs>
+        <w:ind w:left="2880" w:hanging="360"/>
+      </w:pPr>
+      <w:rPr>
+        <w:rFonts w:ascii="Wingdings 3" w:hAnsi="Wingdings 3" w:hint="default"/>
+      </w:rPr>
+    </w:lvl>
+    <w:lvl w:ilvl="4" w:tplc="B2B8F25E" w:tentative="1">
+      <w:start w:val="1"/>
+      <w:numFmt w:val="bullet"/>
+      <w:lvlText w:val=""/>
+      <w:lvlJc w:val="left"/>
+      <w:pPr>
+        <w:tabs>
+          <w:tab w:val="num" w:pos="3600"/>
+        </w:tabs>
+        <w:ind w:left="3600" w:hanging="360"/>
+      </w:pPr>
+      <w:rPr>
+        <w:rFonts w:ascii="Wingdings 3" w:hAnsi="Wingdings 3" w:hint="default"/>
+      </w:rPr>
+    </w:lvl>
+    <w:lvl w:ilvl="5" w:tplc="BEB6E6AA" w:tentative="1">
+      <w:start w:val="1"/>
+      <w:numFmt w:val="bullet"/>
+      <w:lvlText w:val=""/>
+      <w:lvlJc w:val="left"/>
+      <w:pPr>
+        <w:tabs>
+          <w:tab w:val="num" w:pos="4320"/>
+        </w:tabs>
+        <w:ind w:left="4320" w:hanging="360"/>
+      </w:pPr>
+      <w:rPr>
+        <w:rFonts w:ascii="Wingdings 3" w:hAnsi="Wingdings 3" w:hint="default"/>
+      </w:rPr>
+    </w:lvl>
+    <w:lvl w:ilvl="6" w:tplc="C57EF0FA" w:tentative="1">
+      <w:start w:val="1"/>
+      <w:numFmt w:val="bullet"/>
+      <w:lvlText w:val=""/>
+      <w:lvlJc w:val="left"/>
+      <w:pPr>
+        <w:tabs>
+          <w:tab w:val="num" w:pos="5040"/>
+        </w:tabs>
+        <w:ind w:left="5040" w:hanging="360"/>
+      </w:pPr>
+      <w:rPr>
+        <w:rFonts w:ascii="Wingdings 3" w:hAnsi="Wingdings 3" w:hint="default"/>
+      </w:rPr>
+    </w:lvl>
+    <w:lvl w:ilvl="7" w:tplc="32369CCE" w:tentative="1">
+      <w:start w:val="1"/>
+      <w:numFmt w:val="bullet"/>
+      <w:lvlText w:val=""/>
+      <w:lvlJc w:val="left"/>
+      <w:pPr>
+        <w:tabs>
+          <w:tab w:val="num" w:pos="5760"/>
+        </w:tabs>
+        <w:ind w:left="5760" w:hanging="360"/>
+      </w:pPr>
+      <w:rPr>
+        <w:rFonts w:ascii="Wingdings 3" w:hAnsi="Wingdings 3" w:hint="default"/>
+      </w:rPr>
+    </w:lvl>
+    <w:lvl w:ilvl="8" w:tplc="F7A64ACA" w:tentative="1">
+      <w:start w:val="1"/>
+      <w:numFmt w:val="bullet"/>
+      <w:lvlText w:val=""/>
+      <w:lvlJc w:val="left"/>
+      <w:pPr>
+        <w:tabs>
+          <w:tab w:val="num" w:pos="6480"/>
+        </w:tabs>
+        <w:ind w:left="6480" w:hanging="360"/>
+      </w:pPr>
+      <w:rPr>
+        <w:rFonts w:ascii="Wingdings 3" w:hAnsi="Wingdings 3" w:hint="default"/>
+      </w:rPr>
+    </w:lvl>
+  </w:abstractNum>
   <w:num w:numId="1">
+    <w:abstractNumId w:val="1"/>
+  </w:num>
+  <w:num w:numId="2">
     <w:abstractNumId w:val="0"/>
+  </w:num>
+  <w:num w:numId="3">
+    <w:abstractNumId w:val="2"/>
   </w:num>
 </w:numbering>
 </file>

</xml_diff>